<commit_message>
20190327GlenCFalkD a. update cover letter
</commit_message>
<xml_diff>
--- a/docs/CoverLetter/GlenCFalkCoverLetterGoogle.docx
+++ b/docs/CoverLetter/GlenCFalkCoverLetterGoogle.docx
@@ -142,23 +142,13 @@
         </w:rPr>
         <w:t>al rigor</w:t>
       </w:r>
-      <w:bookmarkStart w:id="0" w:name="_GoBack"/>
-      <w:bookmarkEnd w:id="0"/>
-      <w:r>
-        <w:rPr>
-          <w:rFonts w:asciiTheme="minorHAnsi" w:hAnsiTheme="minorHAnsi" w:cstheme="minorHAnsi"/>
-          <w:sz w:val="20"/>
-          <w:szCs w:val="20"/>
-        </w:rPr>
-        <w:t>,</w:t>
-      </w:r>
-      <w:r>
-        <w:rPr>
-          <w:rFonts w:asciiTheme="minorHAnsi" w:hAnsiTheme="minorHAnsi" w:cstheme="minorHAnsi"/>
-          <w:sz w:val="20"/>
-          <w:szCs w:val="20"/>
-        </w:rPr>
-        <w:t xml:space="preserve"> </w:t>
+      <w:r>
+        <w:rPr>
+          <w:rFonts w:asciiTheme="minorHAnsi" w:hAnsiTheme="minorHAnsi" w:cstheme="minorHAnsi"/>
+          <w:sz w:val="20"/>
+          <w:szCs w:val="20"/>
+        </w:rPr>
+        <w:t xml:space="preserve">, </w:t>
       </w:r>
       <w:r>
         <w:rPr>
@@ -295,8 +285,8 @@
         <w:rPr>
           <w:rFonts w:asciiTheme="minorHAnsi" w:hAnsiTheme="minorHAnsi" w:cstheme="minorHAnsi"/>
           <w:color w:val="000000"/>
-          <w:sz w:val="16"/>
-          <w:szCs w:val="16"/>
+          <w:sz w:val="20"/>
+          <w:szCs w:val="20"/>
         </w:rPr>
       </w:pPr>
     </w:p>
@@ -524,7 +514,16 @@
           <w:sz w:val="20"/>
           <w:szCs w:val="20"/>
         </w:rPr>
-        <w:t xml:space="preserve">experiences has provided me with a strong foundation in every major role required for the position. You will also find my willingness to learn and grow into any role required by </w:t>
+        <w:t xml:space="preserve">experiences has provided me with a strong foundation in every major role required for the position. You will also find my willingness to learn and grow into any role required </w:t>
+      </w:r>
+      <w:r>
+        <w:rPr>
+          <w:rFonts w:asciiTheme="minorHAnsi" w:hAnsiTheme="minorHAnsi" w:cstheme="minorHAnsi"/>
+          <w:color w:val="000000"/>
+          <w:sz w:val="20"/>
+          <w:szCs w:val="20"/>
+        </w:rPr>
+        <w:t xml:space="preserve">by Google </w:t>
       </w:r>
       <w:r>
         <w:rPr>
@@ -544,6 +543,8 @@
         <w:jc w:val="both"/>
         <w:rPr>
           <w:rFonts w:asciiTheme="minorHAnsi" w:hAnsiTheme="minorHAnsi" w:cstheme="minorHAnsi"/>
+          <w:sz w:val="20"/>
+          <w:szCs w:val="20"/>
         </w:rPr>
       </w:pPr>
     </w:p>
@@ -636,7 +637,25 @@
           <w:sz w:val="20"/>
           <w:szCs w:val="20"/>
         </w:rPr>
-        <w:t xml:space="preserve"> MIT program was also instrumental in helping to hone my </w:t>
+        <w:t xml:space="preserve"> MIT program was also instrumental in helping </w:t>
+      </w:r>
+      <w:r>
+        <w:rPr>
+          <w:rFonts w:asciiTheme="minorHAnsi" w:hAnsiTheme="minorHAnsi" w:cstheme="minorHAnsi"/>
+          <w:color w:val="000000"/>
+          <w:sz w:val="20"/>
+          <w:szCs w:val="20"/>
+        </w:rPr>
+        <w:t xml:space="preserve">me </w:t>
+      </w:r>
+      <w:r>
+        <w:rPr>
+          <w:rFonts w:asciiTheme="minorHAnsi" w:hAnsiTheme="minorHAnsi" w:cstheme="minorHAnsi"/>
+          <w:color w:val="000000"/>
+          <w:sz w:val="20"/>
+          <w:szCs w:val="20"/>
+        </w:rPr>
+        <w:t xml:space="preserve">to hone my </w:t>
       </w:r>
       <w:r>
         <w:rPr>
@@ -903,8 +922,8 @@
         <w:rPr>
           <w:rFonts w:asciiTheme="minorHAnsi" w:hAnsiTheme="minorHAnsi" w:cstheme="minorHAnsi"/>
           <w:color w:val="000000"/>
-          <w:sz w:val="16"/>
-          <w:szCs w:val="16"/>
+          <w:sz w:val="20"/>
+          <w:szCs w:val="20"/>
         </w:rPr>
       </w:pPr>
     </w:p>
@@ -934,8 +953,8 @@
         <w:rPr>
           <w:rFonts w:asciiTheme="minorHAnsi" w:hAnsiTheme="minorHAnsi" w:cstheme="minorHAnsi"/>
           <w:color w:val="000000"/>
-          <w:sz w:val="16"/>
-          <w:szCs w:val="16"/>
+          <w:sz w:val="20"/>
+          <w:szCs w:val="20"/>
         </w:rPr>
       </w:pPr>
     </w:p>
@@ -979,8 +998,28 @@
           <w:sz w:val="20"/>
           <w:szCs w:val="20"/>
         </w:rPr>
-        <w:t xml:space="preserve"> reporting and viz</w:t>
-      </w:r>
+        <w:t xml:space="preserve"> reporting and </w:t>
+      </w:r>
+      <w:proofErr w:type="spellStart"/>
+      <w:r>
+        <w:rPr>
+          <w:rFonts w:asciiTheme="minorHAnsi" w:hAnsiTheme="minorHAnsi" w:cstheme="minorHAnsi"/>
+          <w:color w:val="000000"/>
+          <w:sz w:val="20"/>
+          <w:szCs w:val="20"/>
+        </w:rPr>
+        <w:t>V</w:t>
+      </w:r>
+      <w:r>
+        <w:rPr>
+          <w:rFonts w:asciiTheme="minorHAnsi" w:hAnsiTheme="minorHAnsi" w:cstheme="minorHAnsi"/>
+          <w:color w:val="000000"/>
+          <w:sz w:val="20"/>
+          <w:szCs w:val="20"/>
+        </w:rPr>
+        <w:t>iz</w:t>
+      </w:r>
+      <w:proofErr w:type="spellEnd"/>
       <w:r>
         <w:rPr>
           <w:rFonts w:asciiTheme="minorHAnsi" w:hAnsiTheme="minorHAnsi" w:cstheme="minorHAnsi"/>
@@ -1026,14 +1065,25 @@
         </w:rPr>
         <w:t xml:space="preserve">, </w:t>
       </w:r>
-      <w:r>
-        <w:rPr>
-          <w:rFonts w:asciiTheme="minorHAnsi" w:hAnsiTheme="minorHAnsi" w:cstheme="minorHAnsi"/>
-          <w:color w:val="000000"/>
-          <w:sz w:val="20"/>
-          <w:szCs w:val="20"/>
-        </w:rPr>
-        <w:t xml:space="preserve">plotly, </w:t>
+      <w:proofErr w:type="spellStart"/>
+      <w:r>
+        <w:rPr>
+          <w:rFonts w:asciiTheme="minorHAnsi" w:hAnsiTheme="minorHAnsi" w:cstheme="minorHAnsi"/>
+          <w:color w:val="000000"/>
+          <w:sz w:val="20"/>
+          <w:szCs w:val="20"/>
+        </w:rPr>
+        <w:t>plotly</w:t>
+      </w:r>
+      <w:proofErr w:type="spellEnd"/>
+      <w:r>
+        <w:rPr>
+          <w:rFonts w:asciiTheme="minorHAnsi" w:hAnsiTheme="minorHAnsi" w:cstheme="minorHAnsi"/>
+          <w:color w:val="000000"/>
+          <w:sz w:val="20"/>
+          <w:szCs w:val="20"/>
+        </w:rPr>
+        <w:t xml:space="preserve">, </w:t>
       </w:r>
       <w:r>
         <w:rPr>
@@ -1170,6 +1220,7 @@
         </w:rPr>
         <w:t xml:space="preserve">quantmod, </w:t>
       </w:r>
+      <w:proofErr w:type="spellStart"/>
       <w:r>
         <w:rPr>
           <w:rFonts w:asciiTheme="minorHAnsi" w:hAnsiTheme="minorHAnsi" w:cstheme="minorHAnsi"/>
@@ -1179,122 +1230,35 @@
         </w:rPr>
         <w:t>stringr</w:t>
       </w:r>
-      <w:r>
-        <w:rPr>
-          <w:rFonts w:asciiTheme="minorHAnsi" w:hAnsiTheme="minorHAnsi" w:cstheme="minorHAnsi"/>
-          <w:color w:val="000000"/>
-          <w:sz w:val="20"/>
-          <w:szCs w:val="20"/>
-        </w:rPr>
-        <w:t>, xts and zoo</w:t>
-      </w:r>
-      <w:r>
-        <w:rPr>
-          <w:rFonts w:asciiTheme="minorHAnsi" w:hAnsiTheme="minorHAnsi" w:cstheme="minorHAnsi"/>
-          <w:color w:val="000000"/>
-          <w:sz w:val="20"/>
-          <w:szCs w:val="20"/>
-        </w:rPr>
-        <w:t xml:space="preserve">. Experience </w:t>
-      </w:r>
-      <w:r>
-        <w:rPr>
-          <w:rFonts w:asciiTheme="minorHAnsi" w:hAnsiTheme="minorHAnsi" w:cstheme="minorHAnsi"/>
-          <w:color w:val="000000"/>
-          <w:sz w:val="20"/>
-          <w:szCs w:val="20"/>
-        </w:rPr>
-        <w:t>tracking</w:t>
-      </w:r>
-      <w:r>
-        <w:rPr>
-          <w:rFonts w:asciiTheme="minorHAnsi" w:hAnsiTheme="minorHAnsi" w:cstheme="minorHAnsi"/>
-          <w:color w:val="000000"/>
-          <w:sz w:val="20"/>
-          <w:szCs w:val="20"/>
-        </w:rPr>
-        <w:t xml:space="preserve"> </w:t>
-      </w:r>
-      <w:r>
-        <w:rPr>
-          <w:rFonts w:asciiTheme="minorHAnsi" w:hAnsiTheme="minorHAnsi" w:cstheme="minorHAnsi"/>
-          <w:color w:val="000000"/>
-          <w:sz w:val="20"/>
-          <w:szCs w:val="20"/>
-        </w:rPr>
-        <w:t xml:space="preserve">performance metrics </w:t>
-      </w:r>
-      <w:r>
-        <w:rPr>
-          <w:rFonts w:asciiTheme="minorHAnsi" w:hAnsiTheme="minorHAnsi" w:cstheme="minorHAnsi"/>
-          <w:color w:val="000000"/>
-          <w:sz w:val="20"/>
-          <w:szCs w:val="20"/>
-        </w:rPr>
-        <w:t xml:space="preserve">in </w:t>
-      </w:r>
-      <w:r>
-        <w:rPr>
-          <w:rFonts w:asciiTheme="minorHAnsi" w:hAnsiTheme="minorHAnsi" w:cstheme="minorHAnsi"/>
-          <w:color w:val="000000"/>
-          <w:sz w:val="20"/>
-          <w:szCs w:val="20"/>
-        </w:rPr>
-        <w:t>Google</w:t>
-      </w:r>
-      <w:r>
-        <w:rPr>
-          <w:rFonts w:asciiTheme="minorHAnsi" w:hAnsiTheme="minorHAnsi" w:cstheme="minorHAnsi"/>
-          <w:color w:val="000000"/>
-          <w:sz w:val="20"/>
-          <w:szCs w:val="20"/>
-        </w:rPr>
-        <w:t xml:space="preserve"> </w:t>
-      </w:r>
-      <w:r>
-        <w:rPr>
-          <w:rFonts w:asciiTheme="minorHAnsi" w:hAnsiTheme="minorHAnsi" w:cstheme="minorHAnsi"/>
-          <w:color w:val="000000"/>
-          <w:sz w:val="20"/>
-          <w:szCs w:val="20"/>
-        </w:rPr>
-        <w:t xml:space="preserve">Data Studio </w:t>
-      </w:r>
-      <w:r>
-        <w:rPr>
-          <w:rFonts w:asciiTheme="minorHAnsi" w:hAnsiTheme="minorHAnsi" w:cstheme="minorHAnsi"/>
-          <w:color w:val="000000"/>
-          <w:sz w:val="20"/>
-          <w:szCs w:val="20"/>
-        </w:rPr>
-        <w:t>to</w:t>
-      </w:r>
-      <w:r>
-        <w:rPr>
-          <w:rFonts w:asciiTheme="minorHAnsi" w:hAnsiTheme="minorHAnsi" w:cstheme="minorHAnsi"/>
-          <w:color w:val="000000"/>
-          <w:sz w:val="20"/>
-          <w:szCs w:val="20"/>
-        </w:rPr>
-        <w:t xml:space="preserve"> identify key performance drivers in the over 7k monthly Support</w:t>
-      </w:r>
-      <w:r>
-        <w:rPr>
-          <w:rFonts w:asciiTheme="minorHAnsi" w:hAnsiTheme="minorHAnsi" w:cstheme="minorHAnsi"/>
-          <w:color w:val="000000"/>
-          <w:sz w:val="20"/>
-          <w:szCs w:val="20"/>
-        </w:rPr>
-        <w:t xml:space="preserve"> Center </w:t>
-      </w:r>
-      <w:r>
-        <w:rPr>
-          <w:rFonts w:asciiTheme="minorHAnsi" w:hAnsiTheme="minorHAnsi" w:cstheme="minorHAnsi"/>
-          <w:color w:val="000000"/>
-          <w:sz w:val="20"/>
-          <w:szCs w:val="20"/>
-        </w:rPr>
-        <w:t>phone calls</w:t>
+      <w:proofErr w:type="spellEnd"/>
+      <w:r>
+        <w:rPr>
+          <w:rFonts w:asciiTheme="minorHAnsi" w:hAnsiTheme="minorHAnsi" w:cstheme="minorHAnsi"/>
+          <w:color w:val="000000"/>
+          <w:sz w:val="20"/>
+          <w:szCs w:val="20"/>
+        </w:rPr>
+        <w:t xml:space="preserve">, </w:t>
+      </w:r>
+      <w:proofErr w:type="spellStart"/>
+      <w:r>
+        <w:rPr>
+          <w:rFonts w:asciiTheme="minorHAnsi" w:hAnsiTheme="minorHAnsi" w:cstheme="minorHAnsi"/>
+          <w:color w:val="000000"/>
+          <w:sz w:val="20"/>
+          <w:szCs w:val="20"/>
+        </w:rPr>
+        <w:t>xts</w:t>
+      </w:r>
+      <w:proofErr w:type="spellEnd"/>
+      <w:r>
+        <w:rPr>
+          <w:rFonts w:asciiTheme="minorHAnsi" w:hAnsiTheme="minorHAnsi" w:cstheme="minorHAnsi"/>
+          <w:color w:val="000000"/>
+          <w:sz w:val="20"/>
+          <w:szCs w:val="20"/>
+        </w:rPr>
+        <w:t xml:space="preserve"> and zoo</w:t>
       </w:r>
       <w:r>
         <w:rPr>
@@ -1305,10 +1269,14 @@
         </w:rPr>
         <w:t>.</w:t>
       </w:r>
+      <w:bookmarkStart w:id="0" w:name="_GoBack"/>
+      <w:bookmarkEnd w:id="0"/>
     </w:p>
     <w:p>
       <w:pPr>
         <w:pStyle w:val="ListParagraph"/>
+        <w:ind w:left="360"/>
+        <w:jc w:val="both"/>
         <w:rPr>
           <w:rFonts w:asciiTheme="minorHAnsi" w:hAnsiTheme="minorHAnsi" w:cstheme="minorHAnsi"/>
           <w:color w:val="000000"/>
@@ -1482,7 +1450,25 @@
           <w:sz w:val="20"/>
           <w:szCs w:val="20"/>
         </w:rPr>
-        <w:t xml:space="preserve"> munging </w:t>
+        <w:t xml:space="preserve"> munging</w:t>
+      </w:r>
+      <w:r>
+        <w:rPr>
+          <w:rFonts w:asciiTheme="minorHAnsi" w:hAnsiTheme="minorHAnsi" w:cstheme="minorHAnsi"/>
+          <w:color w:val="000000"/>
+          <w:sz w:val="20"/>
+          <w:szCs w:val="20"/>
+        </w:rPr>
+        <w:t xml:space="preserve"> data</w:t>
+      </w:r>
+      <w:r>
+        <w:rPr>
+          <w:rFonts w:asciiTheme="minorHAnsi" w:hAnsiTheme="minorHAnsi" w:cstheme="minorHAnsi"/>
+          <w:color w:val="000000"/>
+          <w:sz w:val="20"/>
+          <w:szCs w:val="20"/>
+        </w:rPr>
+        <w:t xml:space="preserve"> </w:t>
       </w:r>
       <w:r>
         <w:rPr>
@@ -1563,25 +1549,74 @@
           <w:sz w:val="20"/>
           <w:szCs w:val="20"/>
         </w:rPr>
-        <w:t>and MS Excel skills. Knowledge of querying data out of University-wide data systems such as Banner, IMS and</w:t>
-      </w:r>
-      <w:r>
-        <w:rPr>
-          <w:rFonts w:asciiTheme="minorHAnsi" w:hAnsiTheme="minorHAnsi" w:cstheme="minorHAnsi"/>
-          <w:color w:val="000000"/>
-          <w:sz w:val="20"/>
-          <w:szCs w:val="20"/>
-        </w:rPr>
-        <w:t xml:space="preserve"> </w:t>
-      </w:r>
-      <w:r>
-        <w:rPr>
-          <w:rFonts w:asciiTheme="minorHAnsi" w:hAnsiTheme="minorHAnsi" w:cstheme="minorHAnsi"/>
-          <w:color w:val="000000"/>
-          <w:sz w:val="20"/>
-          <w:szCs w:val="20"/>
-        </w:rPr>
-        <w:t>Oracle data structures. Prior experience with data visualization tools including Tableau, Qlik and Cognos.</w:t>
+        <w:t>and MS Excel skills</w:t>
+      </w:r>
+      <w:r>
+        <w:rPr>
+          <w:rFonts w:asciiTheme="minorHAnsi" w:hAnsiTheme="minorHAnsi" w:cstheme="minorHAnsi"/>
+          <w:color w:val="000000"/>
+          <w:sz w:val="20"/>
+          <w:szCs w:val="20"/>
+        </w:rPr>
+        <w:t>.</w:t>
+      </w:r>
+      <w:r>
+        <w:rPr>
+          <w:rFonts w:asciiTheme="minorHAnsi" w:hAnsiTheme="minorHAnsi" w:cstheme="minorHAnsi"/>
+          <w:color w:val="000000"/>
+          <w:sz w:val="20"/>
+          <w:szCs w:val="20"/>
+        </w:rPr>
+        <w:t xml:space="preserve"> Prior experience with data visualization tools including Tableau, </w:t>
+      </w:r>
+      <w:proofErr w:type="spellStart"/>
+      <w:r>
+        <w:rPr>
+          <w:rFonts w:asciiTheme="minorHAnsi" w:hAnsiTheme="minorHAnsi" w:cstheme="minorHAnsi"/>
+          <w:color w:val="000000"/>
+          <w:sz w:val="20"/>
+          <w:szCs w:val="20"/>
+        </w:rPr>
+        <w:t>Qlik</w:t>
+      </w:r>
+      <w:proofErr w:type="spellEnd"/>
+      <w:r>
+        <w:rPr>
+          <w:rFonts w:asciiTheme="minorHAnsi" w:hAnsiTheme="minorHAnsi" w:cstheme="minorHAnsi"/>
+          <w:color w:val="000000"/>
+          <w:sz w:val="20"/>
+          <w:szCs w:val="20"/>
+        </w:rPr>
+        <w:t xml:space="preserve"> and </w:t>
+      </w:r>
+      <w:proofErr w:type="spellStart"/>
+      <w:r>
+        <w:rPr>
+          <w:rFonts w:asciiTheme="minorHAnsi" w:hAnsiTheme="minorHAnsi" w:cstheme="minorHAnsi"/>
+          <w:color w:val="000000"/>
+          <w:sz w:val="20"/>
+          <w:szCs w:val="20"/>
+        </w:rPr>
+        <w:t>Cognos</w:t>
+      </w:r>
+      <w:proofErr w:type="spellEnd"/>
+      <w:r>
+        <w:rPr>
+          <w:rFonts w:asciiTheme="minorHAnsi" w:hAnsiTheme="minorHAnsi" w:cstheme="minorHAnsi"/>
+          <w:color w:val="000000"/>
+          <w:sz w:val="20"/>
+          <w:szCs w:val="20"/>
+        </w:rPr>
+        <w:t>.</w:t>
+      </w:r>
+      <w:r>
+        <w:rPr>
+          <w:rFonts w:asciiTheme="minorHAnsi" w:hAnsiTheme="minorHAnsi" w:cstheme="minorHAnsi"/>
+          <w:color w:val="000000"/>
+          <w:sz w:val="20"/>
+          <w:szCs w:val="20"/>
+        </w:rPr>
+        <w:t xml:space="preserve"> Experience tracking performance metrics in Google Data Studio to identify key performance drivers in the over 7k monthly OSFA Support Center phone calls.</w:t>
       </w:r>
     </w:p>
     <w:p>
@@ -1597,13 +1632,205 @@
     </w:p>
     <w:p>
       <w:pPr>
-        <w:rPr>
-          <w:rFonts w:asciiTheme="minorHAnsi" w:hAnsiTheme="minorHAnsi" w:cstheme="minorHAnsi"/>
-          <w:color w:val="000000"/>
-          <w:sz w:val="16"/>
-          <w:szCs w:val="16"/>
-        </w:rPr>
-      </w:pPr>
+        <w:jc w:val="both"/>
+        <w:rPr>
+          <w:rFonts w:asciiTheme="minorHAnsi" w:hAnsiTheme="minorHAnsi" w:cstheme="minorHAnsi"/>
+          <w:sz w:val="20"/>
+          <w:szCs w:val="20"/>
+        </w:rPr>
+      </w:pPr>
+      <w:r>
+        <w:rPr>
+          <w:rFonts w:asciiTheme="minorHAnsi" w:hAnsiTheme="minorHAnsi" w:cstheme="minorHAnsi"/>
+          <w:sz w:val="20"/>
+          <w:szCs w:val="20"/>
+        </w:rPr>
+        <w:t xml:space="preserve">My many additional </w:t>
+      </w:r>
+      <w:r>
+        <w:rPr>
+          <w:rFonts w:asciiTheme="minorHAnsi" w:hAnsiTheme="minorHAnsi" w:cstheme="minorHAnsi"/>
+          <w:sz w:val="20"/>
+          <w:szCs w:val="20"/>
+        </w:rPr>
+        <w:t>competencies</w:t>
+      </w:r>
+      <w:r>
+        <w:rPr>
+          <w:rFonts w:asciiTheme="minorHAnsi" w:hAnsiTheme="minorHAnsi" w:cstheme="minorHAnsi"/>
+          <w:sz w:val="20"/>
+          <w:szCs w:val="20"/>
+        </w:rPr>
+        <w:t xml:space="preserve"> are detailed in my resume. I am </w:t>
+      </w:r>
+      <w:r>
+        <w:rPr>
+          <w:rFonts w:asciiTheme="minorHAnsi" w:hAnsiTheme="minorHAnsi" w:cstheme="minorHAnsi"/>
+          <w:sz w:val="20"/>
+          <w:szCs w:val="20"/>
+        </w:rPr>
+        <w:t>pursuing</w:t>
+      </w:r>
+      <w:r>
+        <w:rPr>
+          <w:rFonts w:asciiTheme="minorHAnsi" w:hAnsiTheme="minorHAnsi" w:cstheme="minorHAnsi"/>
+          <w:sz w:val="20"/>
+          <w:szCs w:val="20"/>
+        </w:rPr>
+        <w:t xml:space="preserve"> this opportunity because my goal is </w:t>
+      </w:r>
+      <w:r>
+        <w:rPr>
+          <w:rFonts w:asciiTheme="minorHAnsi" w:hAnsiTheme="minorHAnsi" w:cstheme="minorHAnsi"/>
+          <w:sz w:val="20"/>
+          <w:szCs w:val="20"/>
+        </w:rPr>
+        <w:t xml:space="preserve">to </w:t>
+      </w:r>
+      <w:r>
+        <w:rPr>
+          <w:rFonts w:asciiTheme="minorHAnsi" w:hAnsiTheme="minorHAnsi" w:cstheme="minorHAnsi"/>
+          <w:sz w:val="20"/>
+          <w:szCs w:val="20"/>
+        </w:rPr>
+        <w:t xml:space="preserve">help </w:t>
+      </w:r>
+      <w:r>
+        <w:rPr>
+          <w:rFonts w:asciiTheme="minorHAnsi" w:hAnsiTheme="minorHAnsi" w:cstheme="minorHAnsi"/>
+          <w:sz w:val="20"/>
+          <w:szCs w:val="20"/>
+        </w:rPr>
+        <w:t>Google makes sound financial decisions</w:t>
+      </w:r>
+      <w:r>
+        <w:rPr>
+          <w:rFonts w:asciiTheme="minorHAnsi" w:hAnsiTheme="minorHAnsi" w:cstheme="minorHAnsi"/>
+          <w:sz w:val="20"/>
+          <w:szCs w:val="20"/>
+        </w:rPr>
+        <w:t xml:space="preserve"> that help drive business profitability and cost reductions throughout the organization</w:t>
+      </w:r>
+      <w:r>
+        <w:rPr>
+          <w:rFonts w:asciiTheme="minorHAnsi" w:hAnsiTheme="minorHAnsi" w:cstheme="minorHAnsi"/>
+          <w:sz w:val="20"/>
+          <w:szCs w:val="20"/>
+        </w:rPr>
+        <w:t>.</w:t>
+      </w:r>
+      <w:r>
+        <w:rPr>
+          <w:rFonts w:asciiTheme="minorHAnsi" w:hAnsiTheme="minorHAnsi" w:cstheme="minorHAnsi"/>
+          <w:sz w:val="20"/>
+          <w:szCs w:val="20"/>
+        </w:rPr>
+        <w:t xml:space="preserve"> Quality of life and career are important to me.  </w:t>
+      </w:r>
+      <w:r>
+        <w:rPr>
+          <w:rFonts w:asciiTheme="minorHAnsi" w:hAnsiTheme="minorHAnsi" w:cstheme="minorHAnsi"/>
+          <w:sz w:val="20"/>
+          <w:szCs w:val="20"/>
+        </w:rPr>
+        <w:t>The</w:t>
+      </w:r>
+      <w:r>
+        <w:rPr>
+          <w:rFonts w:asciiTheme="minorHAnsi" w:hAnsiTheme="minorHAnsi" w:cstheme="minorHAnsi"/>
+          <w:sz w:val="20"/>
+          <w:szCs w:val="20"/>
+        </w:rPr>
+        <w:t xml:space="preserve"> </w:t>
+      </w:r>
+      <w:r>
+        <w:rPr>
+          <w:rFonts w:asciiTheme="minorHAnsi" w:hAnsiTheme="minorHAnsi" w:cstheme="minorHAnsi"/>
+          <w:sz w:val="20"/>
+          <w:szCs w:val="20"/>
+        </w:rPr>
+        <w:t>Financial Analyst</w:t>
+      </w:r>
+      <w:r>
+        <w:rPr>
+          <w:rFonts w:asciiTheme="minorHAnsi" w:hAnsiTheme="minorHAnsi" w:cstheme="minorHAnsi"/>
+          <w:sz w:val="20"/>
+          <w:szCs w:val="20"/>
+        </w:rPr>
+        <w:t xml:space="preserve"> </w:t>
+      </w:r>
+      <w:r>
+        <w:rPr>
+          <w:rFonts w:asciiTheme="minorHAnsi" w:hAnsiTheme="minorHAnsi" w:cstheme="minorHAnsi"/>
+          <w:sz w:val="20"/>
+          <w:szCs w:val="20"/>
+        </w:rPr>
+        <w:t xml:space="preserve">position with </w:t>
+      </w:r>
+      <w:r>
+        <w:rPr>
+          <w:rFonts w:asciiTheme="minorHAnsi" w:hAnsiTheme="minorHAnsi" w:cstheme="minorHAnsi"/>
+          <w:sz w:val="20"/>
+          <w:szCs w:val="20"/>
+        </w:rPr>
+        <w:t>Google</w:t>
+      </w:r>
+      <w:r>
+        <w:rPr>
+          <w:rFonts w:asciiTheme="minorHAnsi" w:hAnsiTheme="minorHAnsi" w:cstheme="minorHAnsi"/>
+          <w:sz w:val="20"/>
+          <w:szCs w:val="20"/>
+        </w:rPr>
+        <w:t xml:space="preserve"> </w:t>
+      </w:r>
+      <w:r>
+        <w:rPr>
+          <w:rFonts w:asciiTheme="minorHAnsi" w:hAnsiTheme="minorHAnsi" w:cstheme="minorHAnsi"/>
+          <w:sz w:val="20"/>
+          <w:szCs w:val="20"/>
+        </w:rPr>
+        <w:t>is</w:t>
+      </w:r>
+      <w:r>
+        <w:rPr>
+          <w:rFonts w:asciiTheme="minorHAnsi" w:hAnsiTheme="minorHAnsi" w:cstheme="minorHAnsi"/>
+          <w:sz w:val="20"/>
+          <w:szCs w:val="20"/>
+        </w:rPr>
+        <w:t xml:space="preserve"> the cha</w:t>
+      </w:r>
+      <w:r>
+        <w:rPr>
+          <w:rFonts w:asciiTheme="minorHAnsi" w:hAnsiTheme="minorHAnsi" w:cstheme="minorHAnsi"/>
+          <w:sz w:val="20"/>
+          <w:szCs w:val="20"/>
+        </w:rPr>
+        <w:t>lle</w:t>
+      </w:r>
+      <w:r>
+        <w:rPr>
+          <w:rFonts w:asciiTheme="minorHAnsi" w:hAnsiTheme="minorHAnsi" w:cstheme="minorHAnsi"/>
+          <w:sz w:val="20"/>
+          <w:szCs w:val="20"/>
+        </w:rPr>
+        <w:t>nge</w:t>
+      </w:r>
+      <w:r>
+        <w:rPr>
+          <w:rFonts w:asciiTheme="minorHAnsi" w:hAnsiTheme="minorHAnsi" w:cstheme="minorHAnsi"/>
+          <w:sz w:val="20"/>
+          <w:szCs w:val="20"/>
+        </w:rPr>
+        <w:t xml:space="preserve"> that</w:t>
+      </w:r>
+      <w:r>
+        <w:rPr>
+          <w:rFonts w:asciiTheme="minorHAnsi" w:hAnsiTheme="minorHAnsi" w:cstheme="minorHAnsi"/>
+          <w:sz w:val="20"/>
+          <w:szCs w:val="20"/>
+        </w:rPr>
+        <w:t xml:space="preserve"> I have been seeking.  </w:t>
+      </w:r>
     </w:p>
     <w:p>
       <w:pPr>
@@ -1614,208 +1841,96 @@
           <w:szCs w:val="20"/>
         </w:rPr>
       </w:pPr>
-      <w:r>
-        <w:rPr>
-          <w:rFonts w:asciiTheme="minorHAnsi" w:hAnsiTheme="minorHAnsi" w:cstheme="minorHAnsi"/>
-          <w:sz w:val="20"/>
-          <w:szCs w:val="20"/>
-        </w:rPr>
-        <w:t xml:space="preserve">My many additional </w:t>
-      </w:r>
-      <w:r>
-        <w:rPr>
-          <w:rFonts w:asciiTheme="minorHAnsi" w:hAnsiTheme="minorHAnsi" w:cstheme="minorHAnsi"/>
-          <w:sz w:val="20"/>
-          <w:szCs w:val="20"/>
-        </w:rPr>
-        <w:t>competencies</w:t>
-      </w:r>
-      <w:r>
-        <w:rPr>
-          <w:rFonts w:asciiTheme="minorHAnsi" w:hAnsiTheme="minorHAnsi" w:cstheme="minorHAnsi"/>
-          <w:sz w:val="20"/>
-          <w:szCs w:val="20"/>
-        </w:rPr>
-        <w:t xml:space="preserve"> are detailed in my resume. I am </w:t>
-      </w:r>
-      <w:r>
-        <w:rPr>
-          <w:rFonts w:asciiTheme="minorHAnsi" w:hAnsiTheme="minorHAnsi" w:cstheme="minorHAnsi"/>
-          <w:sz w:val="20"/>
-          <w:szCs w:val="20"/>
-        </w:rPr>
-        <w:t>pursuing</w:t>
-      </w:r>
-      <w:r>
-        <w:rPr>
-          <w:rFonts w:asciiTheme="minorHAnsi" w:hAnsiTheme="minorHAnsi" w:cstheme="minorHAnsi"/>
-          <w:sz w:val="20"/>
-          <w:szCs w:val="20"/>
-        </w:rPr>
-        <w:t xml:space="preserve"> this opportunity because my goal is </w:t>
-      </w:r>
-      <w:r>
-        <w:rPr>
-          <w:rFonts w:asciiTheme="minorHAnsi" w:hAnsiTheme="minorHAnsi" w:cstheme="minorHAnsi"/>
-          <w:sz w:val="20"/>
-          <w:szCs w:val="20"/>
-        </w:rPr>
-        <w:t xml:space="preserve">to </w:t>
-      </w:r>
-      <w:r>
-        <w:rPr>
-          <w:rFonts w:asciiTheme="minorHAnsi" w:hAnsiTheme="minorHAnsi" w:cstheme="minorHAnsi"/>
-          <w:sz w:val="20"/>
-          <w:szCs w:val="20"/>
-        </w:rPr>
-        <w:t xml:space="preserve">help </w:t>
-      </w:r>
-      <w:r>
-        <w:rPr>
-          <w:rFonts w:asciiTheme="minorHAnsi" w:hAnsiTheme="minorHAnsi" w:cstheme="minorHAnsi"/>
-          <w:sz w:val="20"/>
-          <w:szCs w:val="20"/>
-        </w:rPr>
-        <w:t>Google makes sound financial decisions</w:t>
-      </w:r>
-      <w:r>
-        <w:rPr>
-          <w:rFonts w:asciiTheme="minorHAnsi" w:hAnsiTheme="minorHAnsi" w:cstheme="minorHAnsi"/>
-          <w:sz w:val="20"/>
-          <w:szCs w:val="20"/>
-        </w:rPr>
-        <w:t xml:space="preserve"> that help drive business profitability and cost reductions throughout the organization</w:t>
-      </w:r>
-      <w:r>
-        <w:rPr>
-          <w:rFonts w:asciiTheme="minorHAnsi" w:hAnsiTheme="minorHAnsi" w:cstheme="minorHAnsi"/>
-          <w:sz w:val="20"/>
-          <w:szCs w:val="20"/>
-        </w:rPr>
-        <w:t>.</w:t>
-      </w:r>
-      <w:r>
-        <w:rPr>
-          <w:rFonts w:asciiTheme="minorHAnsi" w:hAnsiTheme="minorHAnsi" w:cstheme="minorHAnsi"/>
-          <w:sz w:val="20"/>
-          <w:szCs w:val="20"/>
-        </w:rPr>
-        <w:t xml:space="preserve"> Quality of life and career are important to me.  </w:t>
-      </w:r>
-      <w:r>
-        <w:rPr>
-          <w:rFonts w:asciiTheme="minorHAnsi" w:hAnsiTheme="minorHAnsi" w:cstheme="minorHAnsi"/>
-          <w:sz w:val="20"/>
-          <w:szCs w:val="20"/>
-        </w:rPr>
-        <w:t>The</w:t>
-      </w:r>
-      <w:r>
-        <w:rPr>
-          <w:rFonts w:asciiTheme="minorHAnsi" w:hAnsiTheme="minorHAnsi" w:cstheme="minorHAnsi"/>
-          <w:sz w:val="20"/>
-          <w:szCs w:val="20"/>
-        </w:rPr>
-        <w:t xml:space="preserve"> </w:t>
-      </w:r>
-      <w:r>
-        <w:rPr>
-          <w:rFonts w:asciiTheme="minorHAnsi" w:hAnsiTheme="minorHAnsi" w:cstheme="minorHAnsi"/>
-          <w:sz w:val="20"/>
-          <w:szCs w:val="20"/>
-        </w:rPr>
-        <w:t>Financial Analyst</w:t>
-      </w:r>
-      <w:r>
-        <w:rPr>
-          <w:rFonts w:asciiTheme="minorHAnsi" w:hAnsiTheme="minorHAnsi" w:cstheme="minorHAnsi"/>
-          <w:sz w:val="20"/>
-          <w:szCs w:val="20"/>
-        </w:rPr>
-        <w:t xml:space="preserve"> </w:t>
-      </w:r>
-      <w:r>
-        <w:rPr>
-          <w:rFonts w:asciiTheme="minorHAnsi" w:hAnsiTheme="minorHAnsi" w:cstheme="minorHAnsi"/>
-          <w:sz w:val="20"/>
-          <w:szCs w:val="20"/>
-        </w:rPr>
-        <w:t xml:space="preserve">position with </w:t>
-      </w:r>
-      <w:r>
-        <w:rPr>
-          <w:rFonts w:asciiTheme="minorHAnsi" w:hAnsiTheme="minorHAnsi" w:cstheme="minorHAnsi"/>
-          <w:sz w:val="20"/>
-          <w:szCs w:val="20"/>
-        </w:rPr>
-        <w:t>Google</w:t>
-      </w:r>
-      <w:r>
-        <w:rPr>
-          <w:rFonts w:asciiTheme="minorHAnsi" w:hAnsiTheme="minorHAnsi" w:cstheme="minorHAnsi"/>
-          <w:sz w:val="20"/>
-          <w:szCs w:val="20"/>
-        </w:rPr>
-        <w:t xml:space="preserve"> </w:t>
-      </w:r>
-      <w:r>
-        <w:rPr>
-          <w:rFonts w:asciiTheme="minorHAnsi" w:hAnsiTheme="minorHAnsi" w:cstheme="minorHAnsi"/>
-          <w:sz w:val="20"/>
-          <w:szCs w:val="20"/>
-        </w:rPr>
-        <w:t>is</w:t>
-      </w:r>
-      <w:r>
-        <w:rPr>
-          <w:rFonts w:asciiTheme="minorHAnsi" w:hAnsiTheme="minorHAnsi" w:cstheme="minorHAnsi"/>
-          <w:sz w:val="20"/>
-          <w:szCs w:val="20"/>
-        </w:rPr>
-        <w:t xml:space="preserve"> the cha</w:t>
-      </w:r>
-      <w:r>
-        <w:rPr>
-          <w:rFonts w:asciiTheme="minorHAnsi" w:hAnsiTheme="minorHAnsi" w:cstheme="minorHAnsi"/>
-          <w:sz w:val="20"/>
-          <w:szCs w:val="20"/>
-        </w:rPr>
-        <w:t>lle</w:t>
-      </w:r>
-      <w:r>
-        <w:rPr>
-          <w:rFonts w:asciiTheme="minorHAnsi" w:hAnsiTheme="minorHAnsi" w:cstheme="minorHAnsi"/>
-          <w:sz w:val="20"/>
-          <w:szCs w:val="20"/>
-        </w:rPr>
-        <w:t>nge</w:t>
-      </w:r>
-      <w:r>
-        <w:rPr>
-          <w:rFonts w:asciiTheme="minorHAnsi" w:hAnsiTheme="minorHAnsi" w:cstheme="minorHAnsi"/>
-          <w:sz w:val="20"/>
-          <w:szCs w:val="20"/>
-        </w:rPr>
-        <w:t xml:space="preserve"> that</w:t>
-      </w:r>
-      <w:r>
-        <w:rPr>
-          <w:rFonts w:asciiTheme="minorHAnsi" w:hAnsiTheme="minorHAnsi" w:cstheme="minorHAnsi"/>
-          <w:sz w:val="20"/>
-          <w:szCs w:val="20"/>
-        </w:rPr>
-        <w:t xml:space="preserve"> I have been seeking.  </w:t>
-      </w:r>
     </w:p>
     <w:p>
       <w:pPr>
         <w:jc w:val="both"/>
         <w:rPr>
           <w:rFonts w:asciiTheme="minorHAnsi" w:hAnsiTheme="minorHAnsi" w:cstheme="minorHAnsi"/>
-          <w:sz w:val="16"/>
-          <w:szCs w:val="16"/>
-        </w:rPr>
-      </w:pPr>
+          <w:sz w:val="20"/>
+          <w:szCs w:val="20"/>
+        </w:rPr>
+      </w:pPr>
+      <w:r>
+        <w:rPr>
+          <w:rFonts w:asciiTheme="minorHAnsi" w:hAnsiTheme="minorHAnsi" w:cstheme="minorHAnsi"/>
+          <w:sz w:val="20"/>
+          <w:szCs w:val="20"/>
+        </w:rPr>
+        <w:t>If you have any questions or would like to schedule an interview, please feel free to contact me</w:t>
+      </w:r>
+      <w:r>
+        <w:rPr>
+          <w:rFonts w:asciiTheme="minorHAnsi" w:hAnsiTheme="minorHAnsi" w:cstheme="minorHAnsi"/>
+          <w:sz w:val="20"/>
+          <w:szCs w:val="20"/>
+        </w:rPr>
+        <w:t>.</w:t>
+      </w:r>
+      <w:r>
+        <w:rPr>
+          <w:rFonts w:asciiTheme="minorHAnsi" w:hAnsiTheme="minorHAnsi" w:cstheme="minorHAnsi"/>
+          <w:sz w:val="20"/>
+          <w:szCs w:val="20"/>
+        </w:rPr>
+        <w:t xml:space="preserve"> I welcome a chance to discuss the qualities you value in a </w:t>
+      </w:r>
+      <w:r>
+        <w:rPr>
+          <w:rFonts w:asciiTheme="minorHAnsi" w:hAnsiTheme="minorHAnsi" w:cstheme="minorHAnsi"/>
+          <w:sz w:val="20"/>
+          <w:szCs w:val="20"/>
+        </w:rPr>
+        <w:t>Financial</w:t>
+      </w:r>
+      <w:r>
+        <w:rPr>
+          <w:rFonts w:asciiTheme="minorHAnsi" w:hAnsiTheme="minorHAnsi" w:cstheme="minorHAnsi"/>
+          <w:sz w:val="20"/>
+          <w:szCs w:val="20"/>
+        </w:rPr>
+        <w:t xml:space="preserve"> </w:t>
+      </w:r>
+      <w:r>
+        <w:rPr>
+          <w:rFonts w:asciiTheme="minorHAnsi" w:hAnsiTheme="minorHAnsi" w:cstheme="minorHAnsi"/>
+          <w:sz w:val="20"/>
+          <w:szCs w:val="20"/>
+        </w:rPr>
+        <w:t>Analyst</w:t>
+      </w:r>
+      <w:r>
+        <w:rPr>
+          <w:rFonts w:asciiTheme="minorHAnsi" w:hAnsiTheme="minorHAnsi" w:cstheme="minorHAnsi"/>
+          <w:sz w:val="20"/>
+          <w:szCs w:val="20"/>
+        </w:rPr>
+        <w:t xml:space="preserve"> and show you how my experience and skills can help e</w:t>
+      </w:r>
+      <w:r>
+        <w:rPr>
+          <w:rFonts w:asciiTheme="minorHAnsi" w:hAnsiTheme="minorHAnsi" w:cstheme="minorHAnsi"/>
+          <w:sz w:val="20"/>
+          <w:szCs w:val="20"/>
+        </w:rPr>
+        <w:t>nsure</w:t>
+      </w:r>
+      <w:r>
+        <w:rPr>
+          <w:rFonts w:asciiTheme="minorHAnsi" w:hAnsiTheme="minorHAnsi" w:cstheme="minorHAnsi"/>
+          <w:sz w:val="20"/>
+          <w:szCs w:val="20"/>
+        </w:rPr>
+        <w:t xml:space="preserve"> that Google makes sound financial decisions. </w:t>
+      </w:r>
+      <w:r>
+        <w:rPr>
+          <w:rFonts w:asciiTheme="minorHAnsi" w:hAnsiTheme="minorHAnsi" w:cstheme="minorHAnsi"/>
+          <w:sz w:val="20"/>
+          <w:szCs w:val="20"/>
+        </w:rPr>
+        <w:t>I look forward to hearing from you.</w:t>
+      </w:r>
     </w:p>
     <w:p>
       <w:pPr>
@@ -1826,90 +1941,9 @@
           <w:szCs w:val="20"/>
         </w:rPr>
       </w:pPr>
-      <w:r>
-        <w:rPr>
-          <w:rFonts w:asciiTheme="minorHAnsi" w:hAnsiTheme="minorHAnsi" w:cstheme="minorHAnsi"/>
-          <w:sz w:val="20"/>
-          <w:szCs w:val="20"/>
-        </w:rPr>
-        <w:t>If you have any questions or would like to schedule an interview, please feel free to contact me</w:t>
-      </w:r>
-      <w:r>
-        <w:rPr>
-          <w:rFonts w:asciiTheme="minorHAnsi" w:hAnsiTheme="minorHAnsi" w:cstheme="minorHAnsi"/>
-          <w:sz w:val="20"/>
-          <w:szCs w:val="20"/>
-        </w:rPr>
-        <w:t>.</w:t>
-      </w:r>
-      <w:r>
-        <w:rPr>
-          <w:rFonts w:asciiTheme="minorHAnsi" w:hAnsiTheme="minorHAnsi" w:cstheme="minorHAnsi"/>
-          <w:sz w:val="20"/>
-          <w:szCs w:val="20"/>
-        </w:rPr>
-        <w:t xml:space="preserve"> I welcome a chance to discuss the qualities you value in a </w:t>
-      </w:r>
-      <w:r>
-        <w:rPr>
-          <w:rFonts w:asciiTheme="minorHAnsi" w:hAnsiTheme="minorHAnsi" w:cstheme="minorHAnsi"/>
-          <w:sz w:val="20"/>
-          <w:szCs w:val="20"/>
-        </w:rPr>
-        <w:t>Financial</w:t>
-      </w:r>
-      <w:r>
-        <w:rPr>
-          <w:rFonts w:asciiTheme="minorHAnsi" w:hAnsiTheme="minorHAnsi" w:cstheme="minorHAnsi"/>
-          <w:sz w:val="20"/>
-          <w:szCs w:val="20"/>
-        </w:rPr>
-        <w:t xml:space="preserve"> </w:t>
-      </w:r>
-      <w:r>
-        <w:rPr>
-          <w:rFonts w:asciiTheme="minorHAnsi" w:hAnsiTheme="minorHAnsi" w:cstheme="minorHAnsi"/>
-          <w:sz w:val="20"/>
-          <w:szCs w:val="20"/>
-        </w:rPr>
-        <w:t>Analyst</w:t>
-      </w:r>
-      <w:r>
-        <w:rPr>
-          <w:rFonts w:asciiTheme="minorHAnsi" w:hAnsiTheme="minorHAnsi" w:cstheme="minorHAnsi"/>
-          <w:sz w:val="20"/>
-          <w:szCs w:val="20"/>
-        </w:rPr>
-        <w:t xml:space="preserve"> and show you how my experience and skills can help e</w:t>
-      </w:r>
-      <w:r>
-        <w:rPr>
-          <w:rFonts w:asciiTheme="minorHAnsi" w:hAnsiTheme="minorHAnsi" w:cstheme="minorHAnsi"/>
-          <w:sz w:val="20"/>
-          <w:szCs w:val="20"/>
-        </w:rPr>
-        <w:t>nsure</w:t>
-      </w:r>
-      <w:r>
-        <w:rPr>
-          <w:rFonts w:asciiTheme="minorHAnsi" w:hAnsiTheme="minorHAnsi" w:cstheme="minorHAnsi"/>
-          <w:sz w:val="20"/>
-          <w:szCs w:val="20"/>
-        </w:rPr>
-        <w:t xml:space="preserve"> that Google makes sound financial decisions. </w:t>
-      </w:r>
-      <w:r>
-        <w:rPr>
-          <w:rFonts w:asciiTheme="minorHAnsi" w:hAnsiTheme="minorHAnsi" w:cstheme="minorHAnsi"/>
-          <w:sz w:val="20"/>
-          <w:szCs w:val="20"/>
-        </w:rPr>
-        <w:t>I look forward to hearing from you.</w:t>
-      </w:r>
     </w:p>
     <w:p>
       <w:pPr>
-        <w:jc w:val="both"/>
         <w:rPr>
           <w:rFonts w:asciiTheme="minorHAnsi" w:hAnsiTheme="minorHAnsi" w:cstheme="minorHAnsi"/>
           <w:sz w:val="20"/>
@@ -1925,6 +1959,14 @@
           <w:szCs w:val="20"/>
         </w:rPr>
       </w:pPr>
+      <w:r>
+        <w:rPr>
+          <w:rFonts w:asciiTheme="minorHAnsi" w:hAnsiTheme="minorHAnsi" w:cstheme="minorHAnsi"/>
+          <w:sz w:val="20"/>
+          <w:szCs w:val="20"/>
+        </w:rPr>
+        <w:t>Sincerely,</w:t>
+      </w:r>
     </w:p>
     <w:p>
       <w:pPr>
@@ -1934,32 +1976,18 @@
           <w:szCs w:val="20"/>
         </w:rPr>
       </w:pPr>
-      <w:r>
-        <w:rPr>
-          <w:rFonts w:asciiTheme="minorHAnsi" w:hAnsiTheme="minorHAnsi" w:cstheme="minorHAnsi"/>
-          <w:sz w:val="20"/>
-          <w:szCs w:val="20"/>
-        </w:rPr>
-        <w:t>Sincerely,</w:t>
-      </w:r>
     </w:p>
     <w:p>
       <w:pPr>
         <w:rPr>
-          <w:sz w:val="20"/>
-          <w:szCs w:val="20"/>
-        </w:rPr>
-      </w:pPr>
-    </w:p>
-    <w:p>
-      <w:pPr>
-        <w:rPr>
+          <w:rFonts w:asciiTheme="minorHAnsi" w:hAnsiTheme="minorHAnsi" w:cstheme="minorHAnsi"/>
           <w:sz w:val="20"/>
           <w:szCs w:val="16"/>
         </w:rPr>
       </w:pPr>
       <w:r>
         <w:rPr>
+          <w:rFonts w:asciiTheme="minorHAnsi" w:hAnsiTheme="minorHAnsi" w:cstheme="minorHAnsi"/>
           <w:noProof/>
           <w:sz w:val="20"/>
           <w:szCs w:val="20"/>
@@ -2105,7 +2133,7 @@
           <w:tcBorders>
             <w:top w:val="nil"/>
             <w:left w:val="nil"/>
-            <w:bottom w:val="nil"/>
+            <w:bottom w:val="single" w:sz="4" w:space="0" w:color="auto"/>
             <w:right w:val="nil"/>
           </w:tcBorders>
           <w:shd w:val="clear" w:color="auto" w:fill="4285F4"/>
@@ -2121,32 +2149,78 @@
               <w:szCs w:val="32"/>
             </w:rPr>
           </w:pPr>
-          <w:hyperlink r:id="rId1" w:history="1">
-            <w:r>
-              <w:rPr>
-                <w:rStyle w:val="Hyperlink"/>
-                <w:rFonts w:cstheme="minorHAnsi"/>
-                <w:b/>
-                <w:color w:val="FFFFFF" w:themeColor="background1"/>
-                <w:sz w:val="32"/>
-                <w:szCs w:val="32"/>
-                <w:u w:val="none"/>
-              </w:rPr>
-              <w:t>Glen C. Falk</w:t>
-            </w:r>
-            <w:r>
-              <w:rPr>
-                <w:rStyle w:val="Hyperlink"/>
-                <w:rFonts w:cstheme="minorHAnsi"/>
-                <w:b/>
-                <w:color w:val="FFFFFF" w:themeColor="background1"/>
-                <w:sz w:val="32"/>
-                <w:szCs w:val="32"/>
-                <w:u w:val="none"/>
-              </w:rPr>
-              <w:t>, MIT/MBA</w:t>
-            </w:r>
-          </w:hyperlink>
+          <w:r>
+            <w:rPr>
+              <w:rStyle w:val="Hyperlink"/>
+              <w:rFonts w:cstheme="minorHAnsi"/>
+              <w:b/>
+              <w:color w:val="FFFFFF" w:themeColor="background1"/>
+              <w:sz w:val="32"/>
+              <w:szCs w:val="32"/>
+              <w:u w:val="none"/>
+            </w:rPr>
+            <w:fldChar w:fldCharType="begin"/>
+          </w:r>
+          <w:r>
+            <w:rPr>
+              <w:rStyle w:val="Hyperlink"/>
+              <w:rFonts w:ascii="Times New Roman" w:eastAsia="Times New Roman" w:hAnsi="Times New Roman" w:cstheme="minorHAnsi"/>
+              <w:b/>
+              <w:color w:val="FFFFFF" w:themeColor="background1"/>
+              <w:sz w:val="32"/>
+              <w:szCs w:val="32"/>
+              <w:u w:val="none"/>
+            </w:rPr>
+            <w:instrText xml:space="preserve"> HYPERLINK "https://glenfalk.rbind.io/" </w:instrText>
+          </w:r>
+          <w:r>
+            <w:rPr>
+              <w:rStyle w:val="Hyperlink"/>
+              <w:rFonts w:cstheme="minorHAnsi"/>
+              <w:b/>
+              <w:color w:val="FFFFFF" w:themeColor="background1"/>
+              <w:sz w:val="32"/>
+              <w:szCs w:val="32"/>
+              <w:u w:val="none"/>
+            </w:rPr>
+            <w:fldChar w:fldCharType="separate"/>
+          </w:r>
+          <w:r>
+            <w:rPr>
+              <w:rStyle w:val="Hyperlink"/>
+              <w:rFonts w:cstheme="minorHAnsi"/>
+              <w:b/>
+              <w:color w:val="FFFFFF" w:themeColor="background1"/>
+              <w:sz w:val="32"/>
+              <w:szCs w:val="32"/>
+              <w:u w:val="none"/>
+            </w:rPr>
+            <w:t>Glen C. Falk</w:t>
+          </w:r>
+          <w:r>
+            <w:rPr>
+              <w:rStyle w:val="Hyperlink"/>
+              <w:rFonts w:cstheme="minorHAnsi"/>
+              <w:b/>
+              <w:color w:val="FFFFFF" w:themeColor="background1"/>
+              <w:sz w:val="32"/>
+              <w:szCs w:val="32"/>
+              <w:u w:val="none"/>
+            </w:rPr>
+            <w:t>, MIT/MBA</w:t>
+          </w:r>
+          <w:r>
+            <w:rPr>
+              <w:rStyle w:val="Hyperlink"/>
+              <w:rFonts w:cstheme="minorHAnsi"/>
+              <w:b/>
+              <w:color w:val="FFFFFF" w:themeColor="background1"/>
+              <w:sz w:val="32"/>
+              <w:szCs w:val="32"/>
+              <w:u w:val="none"/>
+            </w:rPr>
+            <w:fldChar w:fldCharType="end"/>
+          </w:r>
         </w:p>
       </w:tc>
     </w:tr>
@@ -2158,7 +2232,7 @@
         <w:tcPr>
           <w:tcW w:w="1761" w:type="dxa"/>
           <w:tcBorders>
-            <w:top w:val="nil"/>
+            <w:top w:val="single" w:sz="4" w:space="0" w:color="auto"/>
             <w:left w:val="nil"/>
             <w:bottom w:val="nil"/>
           </w:tcBorders>
@@ -2190,7 +2264,7 @@
         <w:tcPr>
           <w:tcW w:w="1479" w:type="dxa"/>
           <w:tcBorders>
-            <w:top w:val="nil"/>
+            <w:top w:val="single" w:sz="4" w:space="0" w:color="auto"/>
             <w:bottom w:val="nil"/>
           </w:tcBorders>
           <w:shd w:val="clear" w:color="auto" w:fill="4285F4"/>
@@ -2206,7 +2280,7 @@
               <w:szCs w:val="20"/>
             </w:rPr>
           </w:pPr>
-          <w:hyperlink r:id="rId2" w:history="1">
+          <w:hyperlink r:id="rId1" w:history="1">
             <w:r>
               <w:rPr>
                 <w:rStyle w:val="Hyperlink"/>
@@ -2225,7 +2299,7 @@
         <w:tcPr>
           <w:tcW w:w="1440" w:type="dxa"/>
           <w:tcBorders>
-            <w:top w:val="nil"/>
+            <w:top w:val="single" w:sz="4" w:space="0" w:color="auto"/>
             <w:bottom w:val="nil"/>
           </w:tcBorders>
           <w:shd w:val="clear" w:color="auto" w:fill="4285F4"/>
@@ -2256,7 +2330,7 @@
         <w:tcPr>
           <w:tcW w:w="2520" w:type="dxa"/>
           <w:tcBorders>
-            <w:top w:val="nil"/>
+            <w:top w:val="single" w:sz="4" w:space="0" w:color="auto"/>
             <w:bottom w:val="nil"/>
           </w:tcBorders>
           <w:shd w:val="clear" w:color="auto" w:fill="4285F4"/>
@@ -2280,7 +2354,15 @@
             </w:rPr>
             <w:t></w:t>
           </w:r>
-          <w:hyperlink r:id="rId3" w:history="1">
+          <w:r>
+            <w:rPr>
+              <w:rFonts w:ascii="FontAwesome" w:hAnsi="FontAwesome"/>
+              <w:sz w:val="20"/>
+              <w:szCs w:val="20"/>
+            </w:rPr>
+            <w:t xml:space="preserve"> </w:t>
+          </w:r>
+          <w:hyperlink r:id="rId2" w:history="1">
             <w:r>
               <w:rPr>
                 <w:rStyle w:val="Hyperlink"/>
@@ -2290,7 +2372,19 @@
                 <w:szCs w:val="20"/>
                 <w:u w:val="none"/>
               </w:rPr>
-              <w:t>linkedin.com/in/g</w:t>
+              <w:t>linkedin.com/in/</w:t>
+            </w:r>
+            <w:proofErr w:type="spellStart"/>
+            <w:r>
+              <w:rPr>
+                <w:rStyle w:val="Hyperlink"/>
+                <w:rFonts w:cstheme="minorHAnsi"/>
+                <w:color w:val="FFFFFF" w:themeColor="background1"/>
+                <w:sz w:val="20"/>
+                <w:szCs w:val="20"/>
+                <w:u w:val="none"/>
+              </w:rPr>
+              <w:t>g</w:t>
             </w:r>
             <w:r>
               <w:rPr>
@@ -2337,13 +2431,14 @@
             </w:rPr>
             <w:t>alk</w:t>
           </w:r>
+          <w:proofErr w:type="spellEnd"/>
         </w:p>
       </w:tc>
       <w:tc>
         <w:tcPr>
           <w:tcW w:w="2160" w:type="dxa"/>
           <w:tcBorders>
-            <w:top w:val="nil"/>
+            <w:top w:val="single" w:sz="4" w:space="0" w:color="auto"/>
             <w:bottom w:val="nil"/>
             <w:right w:val="nil"/>
           </w:tcBorders>
@@ -2360,7 +2455,7 @@
               <w:szCs w:val="20"/>
             </w:rPr>
           </w:pPr>
-          <w:hyperlink r:id="rId4" w:history="1">
+          <w:hyperlink r:id="rId3" w:history="1">
             <w:r>
               <w:rPr>
                 <w:rStyle w:val="Hyperlink"/>

</xml_diff>